<commit_message>
advanced in the course
</commit_message>
<xml_diff>
--- a/Google Cybersecurity Course/Incident-handler-s-journal-.docx
+++ b/Google Cybersecurity Course/Incident-handler-s-journal-.docx
@@ -1354,6 +1354,7 @@
               <w:rPr>
                 <w:rFonts w:ascii="Google Sans" w:eastAsia="Google Sans" w:hAnsi="Google Sans" w:cs="Google Sans"/>
               </w:rPr>
+              <w:lastRenderedPageBreak/>
               <w:t>Description</w:t>
             </w:r>
           </w:p>
@@ -1823,7 +1824,7 @@
                 <w:rFonts w:ascii="Google Sans" w:eastAsia="Google Sans" w:hAnsi="Google Sans" w:cs="Google Sans"/>
                 <w:color w:val="434343"/>
               </w:rPr>
-              <w:t>Record the date of the journal entry.</w:t>
+              <w:t>11/09/2024</w:t>
             </w:r>
           </w:p>
         </w:tc>
@@ -1869,7 +1870,7 @@
                 <w:rFonts w:ascii="Google Sans" w:eastAsia="Google Sans" w:hAnsi="Google Sans" w:cs="Google Sans"/>
                 <w:color w:val="434343"/>
               </w:rPr>
-              <w:t>Record the journal entry number.</w:t>
+              <w:t>#4</w:t>
             </w:r>
           </w:p>
         </w:tc>
@@ -1930,7 +1931,7 @@
                 <w:rFonts w:ascii="Google Sans" w:eastAsia="Google Sans" w:hAnsi="Google Sans" w:cs="Google Sans"/>
                 <w:color w:val="434343"/>
               </w:rPr>
-              <w:t>Provide a brief description about the journal entry.</w:t>
+              <w:t>The organization experienced a security incident during which an unauthorized individual gained access to customer Personally Identifiable Information (PII) and financial information.</w:t>
             </w:r>
           </w:p>
         </w:tc>
@@ -1989,9 +1990,9 @@
             <w:r>
               <w:rPr>
                 <w:rFonts w:ascii="Google Sans" w:eastAsia="Google Sans" w:hAnsi="Google Sans" w:cs="Google Sans"/>
-                <w:color w:val="434343"/>
-              </w:rPr>
-              <w:t>List any cybersecurity tools that were used.</w:t>
+                <w:b/>
+              </w:rPr>
+              <w:t>-</w:t>
             </w:r>
           </w:p>
         </w:tc>
@@ -2080,7 +2081,14 @@
                 <w:rFonts w:ascii="Google Sans" w:eastAsia="Google Sans" w:hAnsi="Google Sans" w:cs="Google Sans"/>
                 <w:color w:val="434343"/>
               </w:rPr>
-              <w:t xml:space="preserve"> caused the incident?</w:t>
+              <w:t xml:space="preserve">: </w:t>
+            </w:r>
+            <w:r>
+              <w:rPr>
+                <w:rFonts w:ascii="Google Sans" w:eastAsia="Google Sans" w:hAnsi="Google Sans" w:cs="Google Sans"/>
+                <w:color w:val="434343"/>
+              </w:rPr>
+              <w:t>An external threat actor.</w:t>
             </w:r>
           </w:p>
           <w:p>
@@ -2101,6 +2109,7 @@
                 <w:b/>
                 <w:color w:val="434343"/>
               </w:rPr>
+              <w:lastRenderedPageBreak/>
               <w:t>What</w:t>
             </w:r>
             <w:r>
@@ -2108,7 +2117,14 @@
                 <w:rFonts w:ascii="Google Sans" w:eastAsia="Google Sans" w:hAnsi="Google Sans" w:cs="Google Sans"/>
                 <w:color w:val="434343"/>
               </w:rPr>
-              <w:t xml:space="preserve"> happened?</w:t>
+              <w:t xml:space="preserve">: </w:t>
+            </w:r>
+            <w:r>
+              <w:rPr>
+                <w:rFonts w:ascii="Google Sans" w:eastAsia="Google Sans" w:hAnsi="Google Sans" w:cs="Google Sans"/>
+                <w:color w:val="434343"/>
+              </w:rPr>
+              <w:t>Unauthorized access to customer PII and financial information via a web application vulnerability.</w:t>
             </w:r>
           </w:p>
           <w:p>
@@ -2129,7 +2145,6 @@
                 <w:b/>
                 <w:color w:val="434343"/>
               </w:rPr>
-              <w:lastRenderedPageBreak/>
               <w:t>When</w:t>
             </w:r>
             <w:r>
@@ -2137,7 +2152,14 @@
                 <w:rFonts w:ascii="Google Sans" w:eastAsia="Google Sans" w:hAnsi="Google Sans" w:cs="Google Sans"/>
                 <w:color w:val="434343"/>
               </w:rPr>
-              <w:t xml:space="preserve"> did the incident occur?</w:t>
+              <w:t xml:space="preserve">: 28 </w:t>
+            </w:r>
+            <w:r>
+              <w:rPr>
+                <w:rFonts w:ascii="Google Sans" w:eastAsia="Google Sans" w:hAnsi="Google Sans" w:cs="Google Sans"/>
+                <w:color w:val="434343"/>
+              </w:rPr>
+              <w:t>December 2022, at 7:20 p.m.</w:t>
             </w:r>
           </w:p>
           <w:p>
@@ -2165,7 +2187,14 @@
                 <w:rFonts w:ascii="Google Sans" w:eastAsia="Google Sans" w:hAnsi="Google Sans" w:cs="Google Sans"/>
                 <w:color w:val="434343"/>
               </w:rPr>
-              <w:t xml:space="preserve"> did the incident happen?</w:t>
+              <w:t xml:space="preserve">:  </w:t>
+            </w:r>
+            <w:r>
+              <w:rPr>
+                <w:rFonts w:ascii="Google Sans" w:eastAsia="Google Sans" w:hAnsi="Google Sans" w:cs="Google Sans"/>
+                <w:color w:val="434343"/>
+              </w:rPr>
+              <w:t>The organization's e-commerce web application.</w:t>
             </w:r>
           </w:p>
           <w:p>
@@ -2193,7 +2222,14 @@
                 <w:rFonts w:ascii="Google Sans" w:eastAsia="Google Sans" w:hAnsi="Google Sans" w:cs="Google Sans"/>
                 <w:color w:val="434343"/>
               </w:rPr>
-              <w:t xml:space="preserve"> did the incident happen?</w:t>
+              <w:t xml:space="preserve">: </w:t>
+            </w:r>
+            <w:r>
+              <w:rPr>
+                <w:rFonts w:ascii="Google Sans" w:eastAsia="Google Sans" w:hAnsi="Google Sans" w:cs="Google Sans"/>
+                <w:color w:val="434343"/>
+              </w:rPr>
+              <w:t>The attacker exploited a vulnerability in the web application, specifically a forced browsing attack, by modifying the order number in the URL string of purchase confirmation pages. This allowed unauthorized access to customer transaction data, which was then exfiltrated</w:t>
             </w:r>
           </w:p>
         </w:tc>
@@ -2255,7 +2291,7 @@
                 <w:rFonts w:ascii="Google Sans" w:eastAsia="Google Sans" w:hAnsi="Google Sans" w:cs="Google Sans"/>
                 <w:color w:val="434343"/>
               </w:rPr>
-              <w:t>Include any additional thoughts, questions, or findings.</w:t>
+              <w:t>-</w:t>
             </w:r>
           </w:p>
         </w:tc>
@@ -2775,6 +2811,7 @@
               <w:rPr>
                 <w:rFonts w:ascii="Google Sans" w:eastAsia="Google Sans" w:hAnsi="Google Sans" w:cs="Google Sans"/>
               </w:rPr>
+              <w:lastRenderedPageBreak/>
               <w:t>Additional notes</w:t>
             </w:r>
           </w:p>
@@ -2890,7 +2927,6 @@
                 <w:rFonts w:ascii="Google Sans" w:eastAsia="Google Sans" w:hAnsi="Google Sans" w:cs="Google Sans"/>
                 <w:b/>
               </w:rPr>
-              <w:lastRenderedPageBreak/>
               <w:t>Date:</w:t>
             </w:r>
             <w:r>

</xml_diff>